<commit_message>
1.  roi regularizer research 2. dropout
</commit_message>
<xml_diff>
--- a/papers/exercises/超参数调试,正则化及优化.docx
+++ b/papers/exercises/超参数调试,正则化及优化.docx
@@ -1764,6 +1764,8 @@
       <w:pPr>
         <w:pStyle w:val="4"/>
       </w:pPr>
+      <w:bookmarkStart w:id="2" w:name="_神经网络的正则化"/>
+      <w:bookmarkEnd w:id="2"/>
       <w:r>
         <w:rPr>
           <w:rFonts w:hint="eastAsia"/>
@@ -1781,7 +1783,7 @@
         <w:adjustRightInd w:val="0"/>
         <w:jc w:val="center"/>
       </w:pPr>
-      <w:commentRangeStart w:id="2"/>
+      <w:commentRangeStart w:id="3"/>
       <w:r>
         <w:rPr>
           <w:rFonts w:hint="eastAsia"/>
@@ -1836,12 +1838,12 @@
           </wp:inline>
         </w:drawing>
       </w:r>
-      <w:commentRangeEnd w:id="2"/>
+      <w:commentRangeEnd w:id="3"/>
       <w:r>
         <w:rPr>
           <w:rStyle w:val="a5"/>
         </w:rPr>
-        <w:commentReference w:id="2"/>
+        <w:commentReference w:id="3"/>
       </w:r>
     </w:p>
     <w:p>
@@ -2967,7 +2969,7 @@
         </w:rPr>
         <w:t>范数正则化也被称为</w:t>
       </w:r>
-      <w:commentRangeStart w:id="3"/>
+      <w:commentRangeStart w:id="4"/>
       <w:r>
         <w:rPr>
           <w:rFonts w:ascii="Calibri" w:eastAsia="宋体" w:hAnsi="Calibri" w:cs="Calibri"/>
@@ -2992,12 +2994,12 @@
         </w:rPr>
         <w:t>”</w:t>
       </w:r>
-      <w:commentRangeEnd w:id="3"/>
+      <w:commentRangeEnd w:id="4"/>
       <w:r>
         <w:rPr>
           <w:rStyle w:val="a5"/>
         </w:rPr>
-        <w:commentReference w:id="3"/>
+        <w:commentReference w:id="4"/>
       </w:r>
       <w:r>
         <w:rPr>
@@ -3211,19 +3213,19 @@
       <w:r>
         <w:t>说神经元的</w:t>
       </w:r>
-      <w:commentRangeStart w:id="4"/>
+      <w:commentRangeStart w:id="5"/>
       <w:r>
         <w:t>权重会是</w:t>
       </w:r>
       <w:r>
         <w:t>0,</w:t>
       </w:r>
-      <w:commentRangeEnd w:id="4"/>
+      <w:commentRangeEnd w:id="5"/>
       <w:r>
         <w:rPr>
           <w:rStyle w:val="a5"/>
         </w:rPr>
-        <w:commentReference w:id="4"/>
+        <w:commentReference w:id="5"/>
       </w:r>
       <w:r>
         <w:t xml:space="preserve"> </w:t>
@@ -3970,8 +3972,6 @@
       <w:r>
         <w:t xml:space="preserve"> dropout?</w:t>
       </w:r>
-      <w:bookmarkStart w:id="5" w:name="_GoBack"/>
-      <w:bookmarkEnd w:id="5"/>
     </w:p>
     <w:p>
       <w:pPr>
@@ -4600,11 +4600,1453 @@
     </w:p>
     <w:p>
       <w:pPr>
-        <w:autoSpaceDE w:val="0"/>
-        <w:autoSpaceDN w:val="0"/>
-        <w:adjustRightInd w:val="0"/>
-        <w:jc w:val="left"/>
-      </w:pPr>
+        <w:pStyle w:val="4"/>
+        <w:rPr>
+          <w:rFonts w:hint="eastAsia"/>
+        </w:rPr>
+      </w:pPr>
+      <w:r>
+        <w:rPr>
+          <w:rFonts w:hint="eastAsia"/>
+        </w:rPr>
+        <w:t>为何</w:t>
+      </w:r>
+      <w:r>
+        <w:t>dropout</w:t>
+      </w:r>
+      <w:r>
+        <w:t>生效</w:t>
+      </w:r>
+      <w:r>
+        <w:t>?</w:t>
+      </w:r>
+      <w:r>
+        <w:t xml:space="preserve"> </w:t>
+      </w:r>
+      <w:r>
+        <w:rPr>
+          <w:rFonts w:hint="eastAsia"/>
+        </w:rPr>
+        <w:t>及</w:t>
+      </w:r>
+      <w:r>
+        <w:t>dropout</w:t>
+      </w:r>
+      <w:r>
+        <w:t>的几个</w:t>
+      </w:r>
+      <w:r>
+        <w:rPr>
+          <w:rFonts w:hint="eastAsia"/>
+        </w:rPr>
+        <w:t>理解</w:t>
+      </w:r>
+    </w:p>
+    <w:p>
+      <w:pPr>
+        <w:pStyle w:val="5"/>
+        <w:rPr>
+          <w:rFonts w:hint="eastAsia"/>
+        </w:rPr>
+      </w:pPr>
+      <w:r>
+        <w:rPr>
+          <w:rFonts w:hint="eastAsia"/>
+        </w:rPr>
+        <w:t>理解</w:t>
+      </w:r>
+      <w:r>
+        <w:t>一</w:t>
+      </w:r>
+      <w:r>
+        <w:t xml:space="preserve">) </w:t>
+      </w:r>
+      <w:r>
+        <w:rPr>
+          <w:rFonts w:hint="eastAsia"/>
+        </w:rPr>
+        <w:t>类似于</w:t>
+      </w:r>
+      <w:r>
+        <w:t>正则化</w:t>
+      </w:r>
+    </w:p>
+    <w:p>
+      <w:pPr>
+        <w:autoSpaceDE w:val="0"/>
+        <w:autoSpaceDN w:val="0"/>
+        <w:adjustRightInd w:val="0"/>
+        <w:ind w:firstLine="420"/>
+        <w:jc w:val="left"/>
+        <w:rPr>
+          <w:rFonts w:hint="eastAsia"/>
+        </w:rPr>
+      </w:pPr>
+      <w:r>
+        <w:rPr>
+          <w:rFonts w:hint="eastAsia"/>
+        </w:rPr>
+        <w:t>以下图</w:t>
+      </w:r>
+      <w:r>
+        <w:t>左侧神经元为例</w:t>
+      </w:r>
+      <w:r>
+        <w:t xml:space="preserve">, </w:t>
+      </w:r>
+      <w:r>
+        <w:rPr>
+          <w:rFonts w:hint="eastAsia"/>
+        </w:rPr>
+        <w:t>它</w:t>
+      </w:r>
+      <w:r>
+        <w:t>有四个输入</w:t>
+      </w:r>
+      <w:r>
+        <w:t xml:space="preserve">. </w:t>
+      </w:r>
+      <w:r>
+        <w:rPr>
+          <w:rFonts w:hint="eastAsia"/>
+        </w:rPr>
+        <w:t>过拟合</w:t>
+      </w:r>
+      <w:r>
+        <w:t>的表现可能是给第一个输入更多的权重</w:t>
+      </w:r>
+      <w:r>
+        <w:t xml:space="preserve">, </w:t>
+      </w:r>
+      <w:r>
+        <w:rPr>
+          <w:rFonts w:hint="eastAsia"/>
+        </w:rPr>
+        <w:t>这种</w:t>
+      </w:r>
+      <w:r>
+        <w:t>分配方法能够达到一个很好的偏差结果</w:t>
+      </w:r>
+      <w:r>
+        <w:t>(</w:t>
+      </w:r>
+      <w:r>
+        <w:t>但可能有一个很</w:t>
+      </w:r>
+      <w:r>
+        <w:rPr>
+          <w:rFonts w:hint="eastAsia"/>
+        </w:rPr>
+        <w:t>差</w:t>
+      </w:r>
+      <w:r>
+        <w:t>的方差</w:t>
+      </w:r>
+      <w:r>
+        <w:rPr>
+          <w:rFonts w:hint="eastAsia"/>
+        </w:rPr>
+        <w:t>表现</w:t>
+      </w:r>
+      <w:r>
+        <w:t>).</w:t>
+      </w:r>
+    </w:p>
+    <w:p>
+      <w:pPr>
+        <w:autoSpaceDE w:val="0"/>
+        <w:autoSpaceDN w:val="0"/>
+        <w:adjustRightInd w:val="0"/>
+        <w:jc w:val="left"/>
+      </w:pPr>
+      <w:r>
+        <w:tab/>
+      </w:r>
+      <w:r>
+        <w:rPr>
+          <w:rFonts w:hint="eastAsia"/>
+          <w:noProof/>
+        </w:rPr>
+        <w:drawing>
+          <wp:inline distT="0" distB="0" distL="0" distR="0" wp14:anchorId="589BBB49" wp14:editId="5E1339D5">
+            <wp:extent cx="4650079" cy="2665426"/>
+            <wp:effectExtent l="0" t="0" r="0" b="1905"/>
+            <wp:docPr id="15" name="图片 15"/>
+            <wp:cNvGraphicFramePr>
+              <a:graphicFrameLocks xmlns:a="http://schemas.openxmlformats.org/drawingml/2006/main" noChangeAspect="1"/>
+            </wp:cNvGraphicFramePr>
+            <a:graphic xmlns:a="http://schemas.openxmlformats.org/drawingml/2006/main">
+              <a:graphicData uri="http://schemas.openxmlformats.org/drawingml/2006/picture">
+                <pic:pic xmlns:pic="http://schemas.openxmlformats.org/drawingml/2006/picture">
+                  <pic:nvPicPr>
+                    <pic:cNvPr id="0" name="Picture 1"/>
+                    <pic:cNvPicPr>
+                      <a:picLocks noChangeAspect="1" noChangeArrowheads="1"/>
+                    </pic:cNvPicPr>
+                  </pic:nvPicPr>
+                  <pic:blipFill>
+                    <a:blip r:embed="rId23">
+                      <a:extLst>
+                        <a:ext uri="{28A0092B-C50C-407E-A947-70E740481C1C}">
+                          <a14:useLocalDpi xmlns:a14="http://schemas.microsoft.com/office/drawing/2010/main" val="0"/>
+                        </a:ext>
+                      </a:extLst>
+                    </a:blip>
+                    <a:srcRect/>
+                    <a:stretch>
+                      <a:fillRect/>
+                    </a:stretch>
+                  </pic:blipFill>
+                  <pic:spPr bwMode="auto">
+                    <a:xfrm>
+                      <a:off x="0" y="0"/>
+                      <a:ext cx="4653509" cy="2667392"/>
+                    </a:xfrm>
+                    <a:prstGeom prst="rect">
+                      <a:avLst/>
+                    </a:prstGeom>
+                    <a:noFill/>
+                    <a:ln>
+                      <a:noFill/>
+                    </a:ln>
+                  </pic:spPr>
+                </pic:pic>
+              </a:graphicData>
+            </a:graphic>
+          </wp:inline>
+        </w:drawing>
+      </w:r>
+    </w:p>
+    <w:p>
+      <w:pPr>
+        <w:autoSpaceDE w:val="0"/>
+        <w:autoSpaceDN w:val="0"/>
+        <w:adjustRightInd w:val="0"/>
+        <w:ind w:firstLine="420"/>
+        <w:jc w:val="left"/>
+      </w:pPr>
+      <w:r>
+        <w:rPr>
+          <w:rFonts w:hint="eastAsia"/>
+        </w:rPr>
+        <w:t>当</w:t>
+      </w:r>
+      <w:r>
+        <w:t>引入</w:t>
+      </w:r>
+      <w:r>
+        <w:t>dropout</w:t>
+      </w:r>
+      <w:r>
+        <w:t>后</w:t>
+      </w:r>
+      <w:r>
+        <w:t xml:space="preserve">, </w:t>
+      </w:r>
+      <w:r>
+        <w:rPr>
+          <w:rFonts w:hint="eastAsia"/>
+        </w:rPr>
+        <w:t>第一个</w:t>
+      </w:r>
+      <w:r>
+        <w:t>输入</w:t>
+      </w:r>
+      <w:r>
+        <w:rPr>
+          <w:rFonts w:hint="eastAsia"/>
+        </w:rPr>
+        <w:t>有</w:t>
+      </w:r>
+      <w:r>
+        <w:t>可能会被抹去</w:t>
+      </w:r>
+      <w:r>
+        <w:t xml:space="preserve">, </w:t>
+      </w:r>
+      <w:r>
+        <w:rPr>
+          <w:rFonts w:hint="eastAsia"/>
+        </w:rPr>
+        <w:t>因此网络</w:t>
+      </w:r>
+      <w:r>
+        <w:t>训练的时候</w:t>
+      </w:r>
+      <w:r>
+        <w:t>,</w:t>
+      </w:r>
+      <w:r>
+        <w:t>不能给第一个</w:t>
+      </w:r>
+      <w:r>
+        <w:rPr>
+          <w:rFonts w:hint="eastAsia"/>
+        </w:rPr>
+        <w:t>输入</w:t>
+      </w:r>
+      <w:r>
+        <w:t>分配太大的权重</w:t>
+      </w:r>
+      <w:r>
+        <w:t>,</w:t>
+      </w:r>
+      <w:r>
+        <w:t>而是把这些权重</w:t>
+      </w:r>
+      <w:r>
+        <w:t>”</w:t>
+      </w:r>
+      <w:r>
+        <w:rPr>
+          <w:rFonts w:hint="eastAsia"/>
+        </w:rPr>
+        <w:t>分摊</w:t>
+      </w:r>
+      <w:r>
+        <w:t>”</w:t>
+      </w:r>
+      <w:r>
+        <w:rPr>
+          <w:rFonts w:hint="eastAsia"/>
+        </w:rPr>
+        <w:t>给</w:t>
+      </w:r>
+      <w:r>
+        <w:t>四个输入</w:t>
+      </w:r>
+      <w:r>
+        <w:t xml:space="preserve">. </w:t>
+      </w:r>
+      <w:r>
+        <w:rPr>
+          <w:rFonts w:hint="eastAsia"/>
+        </w:rPr>
+        <w:t>这样</w:t>
+      </w:r>
+      <w:r>
+        <w:t>就</w:t>
+      </w:r>
+      <w:r>
+        <w:rPr>
+          <w:rFonts w:hint="eastAsia"/>
+        </w:rPr>
+        <w:t>降低</w:t>
+      </w:r>
+      <w:r>
+        <w:t>了系统的方差</w:t>
+      </w:r>
+      <w:r>
+        <w:t>(</w:t>
+      </w:r>
+      <w:r>
+        <w:t>对验证集</w:t>
+      </w:r>
+      <w:r>
+        <w:rPr>
+          <w:rFonts w:hint="eastAsia"/>
+        </w:rPr>
+        <w:t>的表现</w:t>
+      </w:r>
+      <w:r>
+        <w:t>).</w:t>
+      </w:r>
+    </w:p>
+    <w:p>
+      <w:pPr>
+        <w:autoSpaceDE w:val="0"/>
+        <w:autoSpaceDN w:val="0"/>
+        <w:adjustRightInd w:val="0"/>
+        <w:ind w:firstLine="420"/>
+        <w:jc w:val="left"/>
+        <w:rPr>
+          <w:rFonts w:hint="eastAsia"/>
+        </w:rPr>
+      </w:pPr>
+      <w:r>
+        <w:rPr>
+          <w:rFonts w:hint="eastAsia"/>
+        </w:rPr>
+        <w:t>另外使用</w:t>
+      </w:r>
+      <w:r>
+        <w:t>dropout</w:t>
+      </w:r>
+      <w:r>
+        <w:t>可以更加细致</w:t>
+      </w:r>
+      <w:r>
+        <w:rPr>
+          <w:rFonts w:hint="eastAsia"/>
+        </w:rPr>
+        <w:t>地</w:t>
+      </w:r>
+      <w:r>
+        <w:t>配置每</w:t>
+      </w:r>
+      <w:r>
+        <w:rPr>
+          <w:rFonts w:hint="eastAsia"/>
+        </w:rPr>
+        <w:t>层</w:t>
+      </w:r>
+      <w:r>
+        <w:t>的</w:t>
+      </w:r>
+      <w:r>
+        <w:t>keep</w:t>
+      </w:r>
+      <w:r>
+        <w:t>的概率</w:t>
+      </w:r>
+      <w:r>
+        <w:t>.</w:t>
+      </w:r>
+      <w:r>
+        <w:t>不同层</w:t>
+      </w:r>
+      <w:r>
+        <w:rPr>
+          <w:rFonts w:hint="eastAsia"/>
+        </w:rPr>
+        <w:t>keep</w:t>
+      </w:r>
+      <w:r>
+        <w:t>的可以不同</w:t>
+      </w:r>
+      <w:r>
+        <w:rPr>
+          <w:rFonts w:hint="eastAsia"/>
+        </w:rPr>
+        <w:t>.</w:t>
+      </w:r>
+    </w:p>
+    <w:p>
+      <w:pPr>
+        <w:autoSpaceDE w:val="0"/>
+        <w:autoSpaceDN w:val="0"/>
+        <w:adjustRightInd w:val="0"/>
+        <w:ind w:firstLine="420"/>
+        <w:jc w:val="center"/>
+        <w:rPr>
+          <w:rFonts w:hint="eastAsia"/>
+        </w:rPr>
+      </w:pPr>
+      <w:r>
+        <w:rPr>
+          <w:rFonts w:hint="eastAsia"/>
+          <w:noProof/>
+        </w:rPr>
+        <w:lastRenderedPageBreak/>
+        <w:drawing>
+          <wp:inline distT="0" distB="0" distL="0" distR="0" wp14:anchorId="43AD985E" wp14:editId="1FFF06B3">
+            <wp:extent cx="2942594" cy="1963696"/>
+            <wp:effectExtent l="0" t="0" r="0" b="0"/>
+            <wp:docPr id="16" name="图片 16"/>
+            <wp:cNvGraphicFramePr>
+              <a:graphicFrameLocks xmlns:a="http://schemas.openxmlformats.org/drawingml/2006/main" noChangeAspect="1"/>
+            </wp:cNvGraphicFramePr>
+            <a:graphic xmlns:a="http://schemas.openxmlformats.org/drawingml/2006/main">
+              <a:graphicData uri="http://schemas.openxmlformats.org/drawingml/2006/picture">
+                <pic:pic xmlns:pic="http://schemas.openxmlformats.org/drawingml/2006/picture">
+                  <pic:nvPicPr>
+                    <pic:cNvPr id="0" name="Picture 2"/>
+                    <pic:cNvPicPr>
+                      <a:picLocks noChangeAspect="1" noChangeArrowheads="1"/>
+                    </pic:cNvPicPr>
+                  </pic:nvPicPr>
+                  <pic:blipFill>
+                    <a:blip r:embed="rId24">
+                      <a:extLst>
+                        <a:ext uri="{28A0092B-C50C-407E-A947-70E740481C1C}">
+                          <a14:useLocalDpi xmlns:a14="http://schemas.microsoft.com/office/drawing/2010/main" val="0"/>
+                        </a:ext>
+                      </a:extLst>
+                    </a:blip>
+                    <a:srcRect/>
+                    <a:stretch>
+                      <a:fillRect/>
+                    </a:stretch>
+                  </pic:blipFill>
+                  <pic:spPr bwMode="auto">
+                    <a:xfrm>
+                      <a:off x="0" y="0"/>
+                      <a:ext cx="2948345" cy="1967534"/>
+                    </a:xfrm>
+                    <a:prstGeom prst="rect">
+                      <a:avLst/>
+                    </a:prstGeom>
+                    <a:noFill/>
+                    <a:ln>
+                      <a:noFill/>
+                    </a:ln>
+                  </pic:spPr>
+                </pic:pic>
+              </a:graphicData>
+            </a:graphic>
+          </wp:inline>
+        </w:drawing>
+      </w:r>
+    </w:p>
+    <w:p>
+      <w:pPr>
+        <w:autoSpaceDE w:val="0"/>
+        <w:autoSpaceDN w:val="0"/>
+        <w:adjustRightInd w:val="0"/>
+        <w:jc w:val="center"/>
+      </w:pPr>
+    </w:p>
+    <w:p>
+      <w:pPr>
+        <w:autoSpaceDE w:val="0"/>
+        <w:autoSpaceDN w:val="0"/>
+        <w:adjustRightInd w:val="0"/>
+        <w:jc w:val="left"/>
+      </w:pPr>
+    </w:p>
+    <w:p>
+      <w:pPr>
+        <w:autoSpaceDE w:val="0"/>
+        <w:autoSpaceDN w:val="0"/>
+        <w:adjustRightInd w:val="0"/>
+        <w:ind w:firstLine="420"/>
+        <w:jc w:val="left"/>
+        <w:rPr>
+          <w:rFonts w:ascii="宋体" w:eastAsia="宋体" w:cs="宋体"/>
+          <w:kern w:val="0"/>
+          <w:szCs w:val="21"/>
+        </w:rPr>
+      </w:pPr>
+      <w:r>
+        <w:rPr>
+          <w:rFonts w:ascii="宋体" w:eastAsia="宋体" w:cs="宋体" w:hint="eastAsia"/>
+          <w:kern w:val="0"/>
+          <w:szCs w:val="21"/>
+        </w:rPr>
+        <w:t>总结一下，如果你担心某些层比其它层更容易发生过拟合，可以把某些层的</w:t>
+      </w:r>
+      <w:r>
+        <w:rPr>
+          <w:rFonts w:ascii="Calibri-Bold" w:eastAsia="Calibri-Bold" w:cs="Calibri-Bold"/>
+          <w:b/>
+          <w:bCs/>
+          <w:kern w:val="0"/>
+          <w:szCs w:val="21"/>
+        </w:rPr>
+        <w:t>keep-prob</w:t>
+      </w:r>
+      <w:r>
+        <w:rPr>
+          <w:rFonts w:ascii="宋体" w:eastAsia="宋体" w:cs="宋体" w:hint="eastAsia"/>
+          <w:kern w:val="0"/>
+          <w:szCs w:val="21"/>
+        </w:rPr>
+        <w:t>值设置得比其它层更低，缺点是为了使用交叉验证，你要搜索更多的超级参数，另一种方案是在一些层上应用</w:t>
+      </w:r>
+      <w:r>
+        <w:rPr>
+          <w:rFonts w:ascii="Calibri-Bold" w:eastAsia="Calibri-Bold" w:cs="Calibri-Bold"/>
+          <w:b/>
+          <w:bCs/>
+          <w:kern w:val="0"/>
+          <w:szCs w:val="21"/>
+        </w:rPr>
+        <w:t>dropout</w:t>
+      </w:r>
+      <w:r>
+        <w:rPr>
+          <w:rFonts w:ascii="宋体" w:eastAsia="宋体" w:cs="宋体" w:hint="eastAsia"/>
+          <w:kern w:val="0"/>
+          <w:szCs w:val="21"/>
+        </w:rPr>
+        <w:t>，而有些层不用</w:t>
+      </w:r>
+      <w:r>
+        <w:rPr>
+          <w:rFonts w:ascii="Calibri-Bold" w:eastAsia="Calibri-Bold" w:cs="Calibri-Bold"/>
+          <w:b/>
+          <w:bCs/>
+          <w:kern w:val="0"/>
+          <w:szCs w:val="21"/>
+        </w:rPr>
+        <w:t>dropout</w:t>
+      </w:r>
+      <w:r>
+        <w:rPr>
+          <w:rFonts w:ascii="宋体" w:eastAsia="宋体" w:cs="宋体" w:hint="eastAsia"/>
+          <w:kern w:val="0"/>
+          <w:szCs w:val="21"/>
+        </w:rPr>
+        <w:t>，应用</w:t>
+      </w:r>
+      <w:r>
+        <w:rPr>
+          <w:rFonts w:ascii="Calibri-Bold" w:eastAsia="Calibri-Bold" w:cs="Calibri-Bold"/>
+          <w:b/>
+          <w:bCs/>
+          <w:kern w:val="0"/>
+          <w:szCs w:val="21"/>
+        </w:rPr>
+        <w:t xml:space="preserve">dropout </w:t>
+      </w:r>
+      <w:r>
+        <w:rPr>
+          <w:rFonts w:ascii="宋体" w:eastAsia="宋体" w:cs="宋体" w:hint="eastAsia"/>
+          <w:kern w:val="0"/>
+          <w:szCs w:val="21"/>
+        </w:rPr>
+        <w:t>的层只含有一个超级参数，就是</w:t>
+      </w:r>
+      <w:r>
+        <w:rPr>
+          <w:rFonts w:ascii="Calibri-Bold" w:eastAsia="Calibri-Bold" w:cs="Calibri-Bold"/>
+          <w:b/>
+          <w:bCs/>
+          <w:kern w:val="0"/>
+          <w:szCs w:val="21"/>
+        </w:rPr>
+        <w:t>keep-prob</w:t>
+      </w:r>
+      <w:r>
+        <w:rPr>
+          <w:rFonts w:ascii="宋体" w:eastAsia="宋体" w:cs="宋体" w:hint="eastAsia"/>
+          <w:kern w:val="0"/>
+          <w:szCs w:val="21"/>
+        </w:rPr>
+        <w:t>。</w:t>
+      </w:r>
+    </w:p>
+    <w:p>
+      <w:pPr>
+        <w:autoSpaceDE w:val="0"/>
+        <w:autoSpaceDN w:val="0"/>
+        <w:adjustRightInd w:val="0"/>
+        <w:jc w:val="left"/>
+      </w:pPr>
+    </w:p>
+    <w:p>
+      <w:pPr>
+        <w:autoSpaceDE w:val="0"/>
+        <w:autoSpaceDN w:val="0"/>
+        <w:adjustRightInd w:val="0"/>
+        <w:ind w:firstLine="420"/>
+        <w:jc w:val="left"/>
+        <w:rPr>
+          <w:rFonts w:hint="eastAsia"/>
+        </w:rPr>
+      </w:pPr>
+      <w:r>
+        <w:rPr>
+          <w:rFonts w:ascii="Calibri-Bold" w:eastAsia="Calibri-Bold" w:cs="Calibri-Bold"/>
+          <w:b/>
+          <w:bCs/>
+          <w:kern w:val="0"/>
+          <w:szCs w:val="21"/>
+        </w:rPr>
+        <w:t xml:space="preserve">dropout </w:t>
+      </w:r>
+      <w:r>
+        <w:rPr>
+          <w:rFonts w:ascii="宋体" w:eastAsia="宋体" w:cs="宋体" w:hint="eastAsia"/>
+          <w:kern w:val="0"/>
+          <w:szCs w:val="21"/>
+        </w:rPr>
+        <w:t>一大缺点就是代价</w:t>
+      </w:r>
+      <w:commentRangeStart w:id="6"/>
+      <w:r>
+        <w:rPr>
+          <w:rFonts w:ascii="宋体" w:eastAsia="宋体" w:cs="宋体" w:hint="eastAsia"/>
+          <w:kern w:val="0"/>
+          <w:szCs w:val="21"/>
+        </w:rPr>
+        <w:t>函数</w:t>
+      </w:r>
+      <w:r>
+        <w:rPr>
+          <w:rFonts w:ascii="Cambria Math" w:eastAsia="CambriaMath" w:hAnsi="Cambria Math" w:cs="Cambria Math"/>
+          <w:kern w:val="0"/>
+          <w:szCs w:val="21"/>
+        </w:rPr>
+        <w:t>𝐽</w:t>
+      </w:r>
+      <w:r>
+        <w:rPr>
+          <w:rFonts w:ascii="宋体" w:eastAsia="宋体" w:cs="宋体" w:hint="eastAsia"/>
+          <w:kern w:val="0"/>
+          <w:szCs w:val="21"/>
+        </w:rPr>
+        <w:t>不再被明确定义</w:t>
+      </w:r>
+      <w:commentRangeEnd w:id="6"/>
+      <w:r>
+        <w:rPr>
+          <w:rStyle w:val="a5"/>
+        </w:rPr>
+        <w:commentReference w:id="6"/>
+      </w:r>
+      <w:r>
+        <w:rPr>
+          <w:rFonts w:ascii="宋体" w:eastAsia="宋体" w:cs="宋体" w:hint="eastAsia"/>
+          <w:kern w:val="0"/>
+          <w:szCs w:val="21"/>
+        </w:rPr>
+        <w:t>，每次迭代，都会随机移除一些节点，如果再三检查梯度下降的性能，实际上是很难进行复查的。</w:t>
+      </w:r>
+    </w:p>
+    <w:p>
+      <w:pPr>
+        <w:autoSpaceDE w:val="0"/>
+        <w:autoSpaceDN w:val="0"/>
+        <w:adjustRightInd w:val="0"/>
+        <w:jc w:val="left"/>
+        <w:rPr>
+          <w:rFonts w:hint="eastAsia"/>
+        </w:rPr>
+      </w:pPr>
+    </w:p>
+    <w:p>
+      <w:pPr>
+        <w:pStyle w:val="5"/>
+        <w:rPr>
+          <w:rFonts w:hint="eastAsia"/>
+        </w:rPr>
+      </w:pPr>
+      <w:r>
+        <w:rPr>
+          <w:rFonts w:hint="eastAsia"/>
+        </w:rPr>
+        <w:t>理解</w:t>
+      </w:r>
+      <w:r>
+        <w:t>二</w:t>
+      </w:r>
+      <w:r>
+        <w:t xml:space="preserve">) </w:t>
+      </w:r>
+      <w:r>
+        <w:t>dropout</w:t>
+      </w:r>
+      <w:r>
+        <w:t>可以近似为</w:t>
+      </w:r>
+      <w:r>
+        <w:t>bagging</w:t>
+      </w:r>
+    </w:p>
+    <w:p>
+      <w:pPr>
+        <w:autoSpaceDE w:val="0"/>
+        <w:autoSpaceDN w:val="0"/>
+        <w:adjustRightInd w:val="0"/>
+        <w:ind w:firstLine="420"/>
+        <w:jc w:val="left"/>
+        <w:rPr>
+          <w:rFonts w:hint="eastAsia"/>
+        </w:rPr>
+      </w:pPr>
+      <w:r>
+        <w:rPr>
+          <w:rFonts w:hint="eastAsia"/>
+        </w:rPr>
+        <w:t>如</w:t>
+      </w:r>
+      <w:r>
+        <w:t>下图所列</w:t>
+      </w:r>
+      <w:r>
+        <w:t xml:space="preserve">, </w:t>
+      </w:r>
+      <w:r>
+        <w:rPr>
+          <w:rFonts w:hint="eastAsia"/>
+        </w:rPr>
+        <w:t>随机</w:t>
+      </w:r>
+      <w:r>
+        <w:t>失活</w:t>
+      </w:r>
+      <w:r>
+        <w:t>,</w:t>
+      </w:r>
+      <w:r>
+        <w:t>会</w:t>
+      </w:r>
+      <w:r>
+        <w:rPr>
+          <w:rFonts w:hint="eastAsia"/>
+        </w:rPr>
+        <w:t>训练出</w:t>
+      </w:r>
+      <w:r>
+        <w:t>不同的神经网络结构</w:t>
+      </w:r>
+      <w:r>
+        <w:t>.</w:t>
+      </w:r>
+      <w:r>
+        <w:t>每个单元可以认为是个分类器</w:t>
+      </w:r>
+      <w:r>
+        <w:t xml:space="preserve">. </w:t>
+      </w:r>
+      <w:r>
+        <w:rPr>
+          <w:rFonts w:hint="eastAsia"/>
+        </w:rPr>
+        <w:t>这</w:t>
+      </w:r>
+      <w:r>
+        <w:t>16</w:t>
+      </w:r>
+      <w:r>
+        <w:t>个分类器可以</w:t>
+      </w:r>
+      <w:r>
+        <w:rPr>
+          <w:rFonts w:hint="eastAsia"/>
+        </w:rPr>
+        <w:t>以</w:t>
+      </w:r>
+      <w:r>
+        <w:t>bagging</w:t>
+      </w:r>
+      <w:r>
+        <w:t>形式</w:t>
+      </w:r>
+      <w:r>
+        <w:rPr>
+          <w:rFonts w:hint="eastAsia"/>
+        </w:rPr>
+        <w:t>组合</w:t>
+      </w:r>
+      <w:r>
+        <w:t>输出</w:t>
+      </w:r>
+      <w:r>
+        <w:t>.</w:t>
+      </w:r>
+    </w:p>
+    <w:p>
+      <w:pPr>
+        <w:autoSpaceDE w:val="0"/>
+        <w:autoSpaceDN w:val="0"/>
+        <w:adjustRightInd w:val="0"/>
+        <w:jc w:val="center"/>
+      </w:pPr>
+      <w:r>
+        <w:rPr>
+          <w:noProof/>
+        </w:rPr>
+        <w:drawing>
+          <wp:inline distT="0" distB="0" distL="0" distR="0" wp14:anchorId="3A17228A" wp14:editId="16AAB7C9">
+            <wp:extent cx="3397752" cy="3309233"/>
+            <wp:effectExtent l="0" t="0" r="0" b="5715"/>
+            <wp:docPr id="17" name="图片 17"/>
+            <wp:cNvGraphicFramePr>
+              <a:graphicFrameLocks xmlns:a="http://schemas.openxmlformats.org/drawingml/2006/main" noChangeAspect="1"/>
+            </wp:cNvGraphicFramePr>
+            <a:graphic xmlns:a="http://schemas.openxmlformats.org/drawingml/2006/main">
+              <a:graphicData uri="http://schemas.openxmlformats.org/drawingml/2006/picture">
+                <pic:pic xmlns:pic="http://schemas.openxmlformats.org/drawingml/2006/picture">
+                  <pic:nvPicPr>
+                    <pic:cNvPr id="1" name=""/>
+                    <pic:cNvPicPr/>
+                  </pic:nvPicPr>
+                  <pic:blipFill>
+                    <a:blip r:embed="rId25"/>
+                    <a:stretch>
+                      <a:fillRect/>
+                    </a:stretch>
+                  </pic:blipFill>
+                  <pic:spPr>
+                    <a:xfrm>
+                      <a:off x="0" y="0"/>
+                      <a:ext cx="3403270" cy="3314607"/>
+                    </a:xfrm>
+                    <a:prstGeom prst="rect">
+                      <a:avLst/>
+                    </a:prstGeom>
+                  </pic:spPr>
+                </pic:pic>
+              </a:graphicData>
+            </a:graphic>
+          </wp:inline>
+        </w:drawing>
+      </w:r>
+    </w:p>
+    <w:p>
+      <w:pPr>
+        <w:autoSpaceDE w:val="0"/>
+        <w:autoSpaceDN w:val="0"/>
+        <w:adjustRightInd w:val="0"/>
+        <w:jc w:val="left"/>
+        <w:rPr>
+          <w:rFonts w:hint="eastAsia"/>
+        </w:rPr>
+      </w:pPr>
+      <w:r>
+        <w:t>D</w:t>
+      </w:r>
+      <w:r>
+        <w:rPr>
+          <w:rFonts w:hint="eastAsia"/>
+        </w:rPr>
+        <w:t>ropout</w:t>
+      </w:r>
+      <w:r>
+        <w:t>还有如下的特点</w:t>
+      </w:r>
+      <w:r>
+        <w:t>:</w:t>
+      </w:r>
+    </w:p>
+    <w:p>
+      <w:pPr>
+        <w:pStyle w:val="a9"/>
+        <w:numPr>
+          <w:ilvl w:val="0"/>
+          <w:numId w:val="7"/>
+        </w:numPr>
+        <w:autoSpaceDE w:val="0"/>
+        <w:autoSpaceDN w:val="0"/>
+        <w:adjustRightInd w:val="0"/>
+        <w:ind w:firstLineChars="0"/>
+        <w:jc w:val="left"/>
+      </w:pPr>
+      <w:r>
+        <w:rPr>
+          <w:rFonts w:hint="eastAsia"/>
+        </w:rPr>
+        <w:lastRenderedPageBreak/>
+        <w:t>在</w:t>
+      </w:r>
+      <w:r>
+        <w:rPr>
+          <w:rFonts w:hint="eastAsia"/>
+        </w:rPr>
+        <w:t>Dropout</w:t>
+      </w:r>
+      <w:r>
+        <w:rPr>
+          <w:rFonts w:hint="eastAsia"/>
+        </w:rPr>
+        <w:t>的情况下，所有模型共享参数</w:t>
+      </w:r>
+      <w:r>
+        <w:t xml:space="preserve">. </w:t>
+      </w:r>
+    </w:p>
+    <w:p>
+      <w:pPr>
+        <w:pStyle w:val="a9"/>
+        <w:autoSpaceDE w:val="0"/>
+        <w:autoSpaceDN w:val="0"/>
+        <w:adjustRightInd w:val="0"/>
+        <w:ind w:left="360" w:firstLineChars="0" w:firstLine="0"/>
+        <w:jc w:val="left"/>
+        <w:rPr>
+          <w:rFonts w:hint="eastAsia"/>
+        </w:rPr>
+      </w:pPr>
+      <w:r>
+        <w:rPr>
+          <w:rFonts w:hint="eastAsia"/>
+        </w:rPr>
+        <w:t>这个是</w:t>
+      </w:r>
+      <w:r>
+        <w:t>相对于</w:t>
+      </w:r>
+      <w:r>
+        <w:t>bagging</w:t>
+      </w:r>
+      <w:r>
+        <w:t>而言的</w:t>
+      </w:r>
+      <w:r>
+        <w:t>. Bagging</w:t>
+      </w:r>
+      <w:r>
+        <w:t>的分类器</w:t>
+      </w:r>
+      <w:r>
+        <w:rPr>
+          <w:rFonts w:hint="eastAsia"/>
+        </w:rPr>
+        <w:t>的</w:t>
+      </w:r>
+      <w:r>
+        <w:t>参数是彼此独立的</w:t>
+      </w:r>
+      <w:r>
+        <w:t>.</w:t>
+      </w:r>
+      <w:r>
+        <w:t>而</w:t>
+      </w:r>
+      <w:r>
+        <w:rPr>
+          <w:rFonts w:hint="eastAsia"/>
+        </w:rPr>
+        <w:t>dropout</w:t>
+      </w:r>
+      <w:r>
+        <w:t>的</w:t>
+      </w:r>
+      <w:r>
+        <w:t>”</w:t>
+      </w:r>
+      <w:r>
+        <w:t>子网络</w:t>
+      </w:r>
+      <w:r>
+        <w:t>”</w:t>
+      </w:r>
+      <w:r>
+        <w:t>是共享参数的</w:t>
+      </w:r>
+      <w:r>
+        <w:t>.</w:t>
+      </w:r>
+    </w:p>
+    <w:p>
+      <w:pPr>
+        <w:pStyle w:val="a9"/>
+        <w:numPr>
+          <w:ilvl w:val="0"/>
+          <w:numId w:val="7"/>
+        </w:numPr>
+        <w:autoSpaceDE w:val="0"/>
+        <w:autoSpaceDN w:val="0"/>
+        <w:adjustRightInd w:val="0"/>
+        <w:ind w:firstLineChars="0"/>
+        <w:jc w:val="left"/>
+      </w:pPr>
+      <w:hyperlink w:anchor="_神经网络的正则化" w:history="1">
+        <w:r>
+          <w:rPr>
+            <w:rStyle w:val="aa"/>
+            <w:rFonts w:hint="eastAsia"/>
+          </w:rPr>
+          <w:t>无论哪种方式，我们的目标是确保在测试时一个单元的期望总输入与在训练时该单元的期望总输入是大致相同的</w:t>
+        </w:r>
+        <w:r>
+          <w:rPr>
+            <w:rStyle w:val="aa"/>
+            <w:rFonts w:hint="eastAsia"/>
+          </w:rPr>
+          <w:t>.</w:t>
+        </w:r>
+      </w:hyperlink>
+    </w:p>
+    <w:p>
+      <w:pPr>
+        <w:pStyle w:val="a9"/>
+        <w:autoSpaceDE w:val="0"/>
+        <w:autoSpaceDN w:val="0"/>
+        <w:adjustRightInd w:val="0"/>
+        <w:ind w:left="360" w:firstLineChars="0" w:firstLine="0"/>
+        <w:jc w:val="left"/>
+        <w:rPr>
+          <w:rFonts w:hint="eastAsia"/>
+        </w:rPr>
+      </w:pPr>
+      <w:r>
+        <w:rPr>
+          <w:rFonts w:hint="eastAsia"/>
+        </w:rPr>
+        <w:t>这个是说</w:t>
+      </w:r>
+      <w:r>
+        <w:rPr>
+          <w:rFonts w:hint="eastAsia"/>
+        </w:rPr>
+        <w:t>输出</w:t>
+      </w:r>
+      <w:r>
+        <w:t>的期望值不</w:t>
+      </w:r>
+      <w:r>
+        <w:rPr>
+          <w:rFonts w:hint="eastAsia"/>
+        </w:rPr>
+        <w:t>应该</w:t>
+      </w:r>
+      <w:r>
+        <w:t>被</w:t>
+      </w:r>
+      <w:r>
+        <w:t>keepprop</w:t>
+      </w:r>
+      <w:r>
+        <w:t>缩小</w:t>
+      </w:r>
+      <w:r>
+        <w:t>.</w:t>
+      </w:r>
+      <w:r>
+        <w:rPr>
+          <w:rFonts w:hint="eastAsia"/>
+        </w:rPr>
+        <w:t>详见</w:t>
+      </w:r>
+      <w:r>
+        <w:t>上</w:t>
+      </w:r>
+      <w:r>
+        <w:rPr>
+          <w:rFonts w:hint="eastAsia"/>
+        </w:rPr>
+        <w:t>节</w:t>
+      </w:r>
+      <w:r>
+        <w:t>分析</w:t>
+      </w:r>
+      <w:r>
+        <w:t>.</w:t>
+      </w:r>
+    </w:p>
+    <w:p>
+      <w:pPr>
+        <w:pStyle w:val="a9"/>
+        <w:numPr>
+          <w:ilvl w:val="0"/>
+          <w:numId w:val="7"/>
+        </w:numPr>
+        <w:autoSpaceDE w:val="0"/>
+        <w:autoSpaceDN w:val="0"/>
+        <w:adjustRightInd w:val="0"/>
+        <w:ind w:firstLineChars="0"/>
+        <w:jc w:val="left"/>
+      </w:pPr>
+      <w:r>
+        <w:rPr>
+          <w:rFonts w:hint="eastAsia"/>
+        </w:rPr>
+        <w:t>Dropout</w:t>
+      </w:r>
+      <w:r>
+        <w:rPr>
+          <w:rFonts w:hint="eastAsia"/>
+        </w:rPr>
+        <w:t>的另一个显著优点是不怎么限制适用的模型或训练过程。</w:t>
+      </w:r>
+    </w:p>
+    <w:p>
+      <w:pPr>
+        <w:pStyle w:val="a9"/>
+        <w:numPr>
+          <w:ilvl w:val="0"/>
+          <w:numId w:val="7"/>
+        </w:numPr>
+        <w:autoSpaceDE w:val="0"/>
+        <w:autoSpaceDN w:val="0"/>
+        <w:adjustRightInd w:val="0"/>
+        <w:ind w:firstLineChars="0"/>
+        <w:jc w:val="left"/>
+      </w:pPr>
+      <w:r>
+        <w:rPr>
+          <w:rFonts w:hint="eastAsia"/>
+        </w:rPr>
+        <w:t>使用</w:t>
+      </w:r>
+      <w:r>
+        <w:rPr>
+          <w:rFonts w:hint="eastAsia"/>
+        </w:rPr>
+        <w:t>Dropout</w:t>
+      </w:r>
+      <w:r>
+        <w:rPr>
+          <w:rFonts w:hint="eastAsia"/>
+        </w:rPr>
+        <w:t>训练时的随机性不是这个方法成功的必要条件。它仅仅是近似所有子模型总和的一个方法</w:t>
+      </w:r>
+    </w:p>
+    <w:p>
+      <w:pPr>
+        <w:pStyle w:val="a9"/>
+        <w:numPr>
+          <w:ilvl w:val="0"/>
+          <w:numId w:val="7"/>
+        </w:numPr>
+        <w:autoSpaceDE w:val="0"/>
+        <w:autoSpaceDN w:val="0"/>
+        <w:adjustRightInd w:val="0"/>
+        <w:ind w:firstLineChars="0"/>
+        <w:jc w:val="left"/>
+      </w:pPr>
+      <w:r>
+        <w:rPr>
+          <w:rFonts w:hint="eastAsia"/>
+        </w:rPr>
+        <w:t>一个关于</w:t>
+      </w:r>
+      <w:r>
+        <w:rPr>
+          <w:rFonts w:hint="eastAsia"/>
+        </w:rPr>
+        <w:t>Dropout</w:t>
+      </w:r>
+      <w:r>
+        <w:rPr>
+          <w:rFonts w:hint="eastAsia"/>
+        </w:rPr>
+        <w:t>的重要见解是，通过随机行为训练网络并平均多个随机决定进行预测，实现了一种参数共享的</w:t>
+      </w:r>
+      <w:r>
+        <w:rPr>
+          <w:rFonts w:hint="eastAsia"/>
+        </w:rPr>
+        <w:t>Bagging</w:t>
+      </w:r>
+      <w:r>
+        <w:rPr>
+          <w:rFonts w:hint="eastAsia"/>
+        </w:rPr>
+        <w:t>形式。</w:t>
+      </w:r>
+    </w:p>
+    <w:p>
+      <w:pPr>
+        <w:autoSpaceDE w:val="0"/>
+        <w:autoSpaceDN w:val="0"/>
+        <w:adjustRightInd w:val="0"/>
+        <w:jc w:val="left"/>
+      </w:pPr>
+    </w:p>
+    <w:p>
+      <w:pPr>
+        <w:pStyle w:val="4"/>
+      </w:pPr>
+      <w:r>
+        <w:rPr>
+          <w:rFonts w:hint="eastAsia"/>
+        </w:rPr>
+        <w:t>其他</w:t>
+      </w:r>
+      <w:r>
+        <w:t>正则化</w:t>
+      </w:r>
+      <w:r>
+        <w:rPr>
+          <w:rFonts w:hint="eastAsia"/>
+        </w:rPr>
+        <w:t>方法</w:t>
+      </w:r>
+    </w:p>
+    <w:p/>
+    <w:p>
+      <w:pPr>
+        <w:pStyle w:val="5"/>
+      </w:pPr>
+      <w:r>
+        <w:rPr>
+          <w:rFonts w:hint="eastAsia"/>
+        </w:rPr>
+        <w:t>数据</w:t>
+      </w:r>
+      <w:r>
+        <w:t>增强</w:t>
+      </w:r>
+    </w:p>
+    <w:p>
+      <w:r>
+        <w:rPr>
+          <w:rFonts w:hint="eastAsia"/>
+        </w:rPr>
+        <w:t>拉伸</w:t>
+      </w:r>
+      <w:r>
+        <w:t>,</w:t>
+      </w:r>
+      <w:r>
+        <w:t>翻转</w:t>
+      </w:r>
+      <w:r>
+        <w:t>,</w:t>
+      </w:r>
+      <w:r>
+        <w:rPr>
+          <w:rFonts w:hint="eastAsia"/>
+        </w:rPr>
+        <w:t>crop</w:t>
+      </w:r>
+      <w:r>
+        <w:t>等</w:t>
+      </w:r>
+      <w:r>
+        <w:t>.</w:t>
+      </w:r>
+    </w:p>
+    <w:p>
+      <w:pPr>
+        <w:pStyle w:val="5"/>
+      </w:pPr>
+      <w:r>
+        <w:t>Early stoping</w:t>
+      </w:r>
+    </w:p>
+    <w:p>
+      <w:r>
+        <w:rPr>
+          <w:rFonts w:hint="eastAsia"/>
+        </w:rPr>
+        <w:t>在</w:t>
+      </w:r>
+      <w:r>
+        <w:t>训练中</w:t>
+      </w:r>
+      <w:r>
+        <w:t>,</w:t>
+      </w:r>
+      <w:r>
+        <w:t>同时打印</w:t>
+      </w:r>
+      <w:r>
+        <w:t>train loss</w:t>
+      </w:r>
+      <w:r>
+        <w:t>和</w:t>
+      </w:r>
+      <w:r>
+        <w:t xml:space="preserve">eval loss. </w:t>
+      </w:r>
+      <w:r>
+        <w:rPr>
+          <w:rFonts w:hint="eastAsia"/>
+        </w:rPr>
+        <w:t>在如下图</w:t>
+      </w:r>
+      <w:r>
+        <w:t>的点</w:t>
+      </w:r>
+      <w:r>
+        <w:t>.</w:t>
+      </w:r>
+      <w:r>
+        <w:t>停下训练</w:t>
+      </w:r>
+      <w:r>
+        <w:t>,</w:t>
+      </w:r>
+      <w:r>
+        <w:t>避免过拟合</w:t>
+      </w:r>
+      <w:r>
+        <w:t>.</w:t>
+      </w:r>
+    </w:p>
+    <w:p>
+      <w:pPr>
+        <w:autoSpaceDE w:val="0"/>
+        <w:autoSpaceDN w:val="0"/>
+        <w:adjustRightInd w:val="0"/>
+        <w:jc w:val="left"/>
+        <w:rPr>
+          <w:rFonts w:hint="eastAsia"/>
+        </w:rPr>
+      </w:pPr>
+      <w:r>
+        <w:rPr>
+          <w:rFonts w:hint="eastAsia"/>
+        </w:rPr>
+        <w:t>可以</w:t>
+      </w:r>
+      <w:r>
+        <w:t>得到一个权重</w:t>
+      </w:r>
+      <w:r>
+        <w:t>w</w:t>
+      </w:r>
+      <w:r>
+        <w:t>适中的</w:t>
+      </w:r>
+      <w:r>
+        <w:rPr>
+          <w:rFonts w:ascii="宋体" w:eastAsia="宋体" w:cs="宋体" w:hint="eastAsia"/>
+          <w:kern w:val="0"/>
+          <w:szCs w:val="21"/>
+        </w:rPr>
+        <w:t>弗罗贝尼乌斯范数</w:t>
+      </w:r>
+      <w:r>
+        <w:rPr>
+          <w:rFonts w:ascii="宋体" w:eastAsia="宋体" w:cs="宋体" w:hint="eastAsia"/>
+          <w:kern w:val="0"/>
+          <w:szCs w:val="21"/>
+        </w:rPr>
+        <w:t>.</w:t>
+      </w:r>
+    </w:p>
+    <w:p>
+      <w:pPr>
+        <w:jc w:val="center"/>
+      </w:pPr>
+      <w:r>
+        <w:rPr>
+          <w:noProof/>
+        </w:rPr>
+        <w:drawing>
+          <wp:inline distT="0" distB="0" distL="0" distR="0" wp14:anchorId="31BB0452" wp14:editId="48992044">
+            <wp:extent cx="5274310" cy="1852458"/>
+            <wp:effectExtent l="0" t="0" r="2540" b="0"/>
+            <wp:docPr id="18" name="图片 18"/>
+            <wp:cNvGraphicFramePr>
+              <a:graphicFrameLocks xmlns:a="http://schemas.openxmlformats.org/drawingml/2006/main" noChangeAspect="1"/>
+            </wp:cNvGraphicFramePr>
+            <a:graphic xmlns:a="http://schemas.openxmlformats.org/drawingml/2006/main">
+              <a:graphicData uri="http://schemas.openxmlformats.org/drawingml/2006/picture">
+                <pic:pic xmlns:pic="http://schemas.openxmlformats.org/drawingml/2006/picture">
+                  <pic:nvPicPr>
+                    <pic:cNvPr id="0" name="Picture 3"/>
+                    <pic:cNvPicPr>
+                      <a:picLocks noChangeAspect="1" noChangeArrowheads="1"/>
+                    </pic:cNvPicPr>
+                  </pic:nvPicPr>
+                  <pic:blipFill>
+                    <a:blip r:embed="rId26">
+                      <a:extLst>
+                        <a:ext uri="{28A0092B-C50C-407E-A947-70E740481C1C}">
+                          <a14:useLocalDpi xmlns:a14="http://schemas.microsoft.com/office/drawing/2010/main" val="0"/>
+                        </a:ext>
+                      </a:extLst>
+                    </a:blip>
+                    <a:srcRect/>
+                    <a:stretch>
+                      <a:fillRect/>
+                    </a:stretch>
+                  </pic:blipFill>
+                  <pic:spPr bwMode="auto">
+                    <a:xfrm>
+                      <a:off x="0" y="0"/>
+                      <a:ext cx="5274310" cy="1852458"/>
+                    </a:xfrm>
+                    <a:prstGeom prst="rect">
+                      <a:avLst/>
+                    </a:prstGeom>
+                    <a:noFill/>
+                    <a:ln>
+                      <a:noFill/>
+                    </a:ln>
+                  </pic:spPr>
+                </pic:pic>
+              </a:graphicData>
+            </a:graphic>
+          </wp:inline>
+        </w:drawing>
+      </w:r>
+    </w:p>
+    <w:p>
+      <w:pPr>
+        <w:rPr>
+          <w:rFonts w:hint="eastAsia"/>
+        </w:rPr>
+      </w:pPr>
+      <w:bookmarkStart w:id="7" w:name="_GoBack"/>
+      <w:bookmarkEnd w:id="7"/>
     </w:p>
     <w:sectPr>
       <w:pgSz w:w="11906" w:h="16838"/>
@@ -4697,7 +6139,7 @@
       </w:r>
     </w:p>
   </w:comment>
-  <w:comment w:id="2" w:author="Ren, Hainan (任海男)" w:date="2019-03-13T17:36:00Z" w:initials="RH(">
+  <w:comment w:id="3" w:author="Ren, Hainan (任海男)" w:date="2019-03-13T17:36:00Z" w:initials="RH(">
     <w:p>
       <w:pPr>
         <w:pStyle w:val="a6"/>
@@ -4734,7 +6176,7 @@
       </w:r>
     </w:p>
   </w:comment>
-  <w:comment w:id="3" w:author="Ren, Hainan (任海男)" w:date="2019-03-13T17:22:00Z" w:initials="RH(">
+  <w:comment w:id="4" w:author="Ren, Hainan (任海男)" w:date="2019-03-13T17:22:00Z" w:initials="RH(">
     <w:p>
       <w:pPr>
         <w:pStyle w:val="a6"/>
@@ -4759,7 +6201,7 @@
       </w:r>
     </w:p>
   </w:comment>
-  <w:comment w:id="4" w:author="Ren, Hainan (任海男)" w:date="2019-03-13T17:43:00Z" w:initials="RH(">
+  <w:comment w:id="5" w:author="Ren, Hainan (任海男)" w:date="2019-03-13T17:43:00Z" w:initials="RH(">
     <w:p>
       <w:pPr>
         <w:pStyle w:val="a6"/>
@@ -4784,6 +6226,43 @@
           <w:rFonts w:hint="eastAsia"/>
         </w:rPr>
         <w:t>越来越小</w:t>
+      </w:r>
+      <w:r>
+        <w:t>.</w:t>
+      </w:r>
+    </w:p>
+  </w:comment>
+  <w:comment w:id="6" w:author="Ren, Hainan (任海男)" w:date="2019-03-15T14:37:00Z" w:initials="RH(">
+    <w:p>
+      <w:pPr>
+        <w:pStyle w:val="a6"/>
+        <w:rPr>
+          <w:rFonts w:hint="eastAsia"/>
+        </w:rPr>
+      </w:pPr>
+      <w:r>
+        <w:rPr>
+          <w:rStyle w:val="a5"/>
+        </w:rPr>
+        <w:annotationRef/>
+      </w:r>
+      <w:r>
+        <w:rPr>
+          <w:rFonts w:hint="eastAsia"/>
+        </w:rPr>
+        <w:t>由于</w:t>
+      </w:r>
+      <w:r>
+        <w:t>dropout</w:t>
+      </w:r>
+      <w:r>
+        <w:t>引入</w:t>
+      </w:r>
+      <w:r>
+        <w:t>,</w:t>
+      </w:r>
+      <w:r>
+        <w:t>会导致代价函数的复杂化</w:t>
       </w:r>
       <w:r>
         <w:t>.</w:t>
@@ -4800,6 +6279,7 @@
   <w15:commentEx w15:paraId="0B577D25" w15:done="0"/>
   <w15:commentEx w15:paraId="1A66D8DE" w15:done="0"/>
   <w15:commentEx w15:paraId="3B900137" w15:done="0"/>
+  <w15:commentEx w15:paraId="437B47A6" w15:done="0"/>
 </w15:commentsEx>
 </file>
 
@@ -4844,6 +6324,95 @@
 <file path=word/numbering.xml><?xml version="1.0" encoding="utf-8"?>
 <w:numbering xmlns:wpc="http://schemas.microsoft.com/office/word/2010/wordprocessingCanvas" xmlns:mc="http://schemas.openxmlformats.org/markup-compatibility/2006" xmlns:o="urn:schemas-microsoft-com:office:office" xmlns:r="http://schemas.openxmlformats.org/officeDocument/2006/relationships" xmlns:m="http://schemas.openxmlformats.org/officeDocument/2006/math" xmlns:v="urn:schemas-microsoft-com:vml" xmlns:wp14="http://schemas.microsoft.com/office/word/2010/wordprocessingDrawing" xmlns:wp="http://schemas.openxmlformats.org/drawingml/2006/wordprocessingDrawing" xmlns:w10="urn:schemas-microsoft-com:office:word" xmlns:w="http://schemas.openxmlformats.org/wordprocessingml/2006/main" xmlns:w14="http://schemas.microsoft.com/office/word/2010/wordml" xmlns:w15="http://schemas.microsoft.com/office/word/2012/wordml" xmlns:wpg="http://schemas.microsoft.com/office/word/2010/wordprocessingGroup" xmlns:wpi="http://schemas.microsoft.com/office/word/2010/wordprocessingInk" xmlns:wne="http://schemas.microsoft.com/office/word/2006/wordml" xmlns:wps="http://schemas.microsoft.com/office/word/2010/wordprocessingShape" mc:Ignorable="w14 w15 wp14">
   <w:abstractNum w:abstractNumId="0">
+    <w:nsid w:val="08DA3DBD"/>
+    <w:multiLevelType w:val="hybridMultilevel"/>
+    <w:tmpl w:val="5230517A"/>
+    <w:lvl w:ilvl="0" w:tplc="C15452F8">
+      <w:start w:val="1"/>
+      <w:numFmt w:val="decimal"/>
+      <w:lvlText w:val="%1."/>
+      <w:lvlJc w:val="left"/>
+      <w:pPr>
+        <w:ind w:left="360" w:hanging="360"/>
+      </w:pPr>
+      <w:rPr>
+        <w:rFonts w:hint="default"/>
+      </w:rPr>
+    </w:lvl>
+    <w:lvl w:ilvl="1" w:tplc="04090019">
+      <w:start w:val="1"/>
+      <w:numFmt w:val="lowerLetter"/>
+      <w:lvlText w:val="%2)"/>
+      <w:lvlJc w:val="left"/>
+      <w:pPr>
+        <w:ind w:left="840" w:hanging="420"/>
+      </w:pPr>
+    </w:lvl>
+    <w:lvl w:ilvl="2" w:tplc="0409001B" w:tentative="1">
+      <w:start w:val="1"/>
+      <w:numFmt w:val="lowerRoman"/>
+      <w:lvlText w:val="%3."/>
+      <w:lvlJc w:val="right"/>
+      <w:pPr>
+        <w:ind w:left="1260" w:hanging="420"/>
+      </w:pPr>
+    </w:lvl>
+    <w:lvl w:ilvl="3" w:tplc="0409000F" w:tentative="1">
+      <w:start w:val="1"/>
+      <w:numFmt w:val="decimal"/>
+      <w:lvlText w:val="%4."/>
+      <w:lvlJc w:val="left"/>
+      <w:pPr>
+        <w:ind w:left="1680" w:hanging="420"/>
+      </w:pPr>
+    </w:lvl>
+    <w:lvl w:ilvl="4" w:tplc="04090019" w:tentative="1">
+      <w:start w:val="1"/>
+      <w:numFmt w:val="lowerLetter"/>
+      <w:lvlText w:val="%5)"/>
+      <w:lvlJc w:val="left"/>
+      <w:pPr>
+        <w:ind w:left="2100" w:hanging="420"/>
+      </w:pPr>
+    </w:lvl>
+    <w:lvl w:ilvl="5" w:tplc="0409001B" w:tentative="1">
+      <w:start w:val="1"/>
+      <w:numFmt w:val="lowerRoman"/>
+      <w:lvlText w:val="%6."/>
+      <w:lvlJc w:val="right"/>
+      <w:pPr>
+        <w:ind w:left="2520" w:hanging="420"/>
+      </w:pPr>
+    </w:lvl>
+    <w:lvl w:ilvl="6" w:tplc="0409000F" w:tentative="1">
+      <w:start w:val="1"/>
+      <w:numFmt w:val="decimal"/>
+      <w:lvlText w:val="%7."/>
+      <w:lvlJc w:val="left"/>
+      <w:pPr>
+        <w:ind w:left="2940" w:hanging="420"/>
+      </w:pPr>
+    </w:lvl>
+    <w:lvl w:ilvl="7" w:tplc="04090019" w:tentative="1">
+      <w:start w:val="1"/>
+      <w:numFmt w:val="lowerLetter"/>
+      <w:lvlText w:val="%8)"/>
+      <w:lvlJc w:val="left"/>
+      <w:pPr>
+        <w:ind w:left="3360" w:hanging="420"/>
+      </w:pPr>
+    </w:lvl>
+    <w:lvl w:ilvl="8" w:tplc="0409001B" w:tentative="1">
+      <w:start w:val="1"/>
+      <w:numFmt w:val="lowerRoman"/>
+      <w:lvlText w:val="%9."/>
+      <w:lvlJc w:val="right"/>
+      <w:pPr>
+        <w:ind w:left="3780" w:hanging="420"/>
+      </w:pPr>
+    </w:lvl>
+  </w:abstractNum>
+  <w:abstractNum w:abstractNumId="1">
     <w:nsid w:val="12E34DBE"/>
     <w:multiLevelType w:val="hybridMultilevel"/>
     <w:tmpl w:val="50E023E6"/>
@@ -4932,7 +6501,7 @@
       </w:pPr>
     </w:lvl>
   </w:abstractNum>
-  <w:abstractNum w:abstractNumId="1">
+  <w:abstractNum w:abstractNumId="2">
     <w:nsid w:val="22281523"/>
     <w:multiLevelType w:val="hybridMultilevel"/>
     <w:tmpl w:val="5E820946"/>
@@ -5021,7 +6590,7 @@
       </w:pPr>
     </w:lvl>
   </w:abstractNum>
-  <w:abstractNum w:abstractNumId="2">
+  <w:abstractNum w:abstractNumId="3">
     <w:nsid w:val="22C75FC2"/>
     <w:multiLevelType w:val="hybridMultilevel"/>
     <w:tmpl w:val="F89ACF40"/>
@@ -5110,7 +6679,7 @@
       </w:pPr>
     </w:lvl>
   </w:abstractNum>
-  <w:abstractNum w:abstractNumId="3">
+  <w:abstractNum w:abstractNumId="4">
     <w:nsid w:val="27436EFC"/>
     <w:multiLevelType w:val="hybridMultilevel"/>
     <w:tmpl w:val="D3D2C636"/>
@@ -5199,7 +6768,7 @@
       </w:pPr>
     </w:lvl>
   </w:abstractNum>
-  <w:abstractNum w:abstractNumId="4">
+  <w:abstractNum w:abstractNumId="5">
     <w:nsid w:val="3EBA2BF5"/>
     <w:multiLevelType w:val="hybridMultilevel"/>
     <w:tmpl w:val="D5D030B0"/>
@@ -5288,7 +6857,7 @@
       </w:pPr>
     </w:lvl>
   </w:abstractNum>
-  <w:abstractNum w:abstractNumId="5">
+  <w:abstractNum w:abstractNumId="6">
     <w:nsid w:val="56F256E2"/>
     <w:multiLevelType w:val="hybridMultilevel"/>
     <w:tmpl w:val="8FF423CE"/>
@@ -5378,22 +6947,25 @@
     </w:lvl>
   </w:abstractNum>
   <w:num w:numId="1">
+    <w:abstractNumId w:val="3"/>
+  </w:num>
+  <w:num w:numId="2">
+    <w:abstractNumId w:val="5"/>
+  </w:num>
+  <w:num w:numId="3">
     <w:abstractNumId w:val="2"/>
   </w:num>
-  <w:num w:numId="2">
+  <w:num w:numId="4">
+    <w:abstractNumId w:val="1"/>
+  </w:num>
+  <w:num w:numId="5">
+    <w:abstractNumId w:val="6"/>
+  </w:num>
+  <w:num w:numId="6">
     <w:abstractNumId w:val="4"/>
   </w:num>
-  <w:num w:numId="3">
-    <w:abstractNumId w:val="1"/>
-  </w:num>
-  <w:num w:numId="4">
+  <w:num w:numId="7">
     <w:abstractNumId w:val="0"/>
-  </w:num>
-  <w:num w:numId="5">
-    <w:abstractNumId w:val="5"/>
-  </w:num>
-  <w:num w:numId="6">
-    <w:abstractNumId w:val="3"/>
   </w:num>
 </w:numbering>
 </file>
@@ -5891,6 +7463,28 @@
       <w:szCs w:val="28"/>
     </w:rPr>
   </w:style>
+  <w:style w:type="paragraph" w:styleId="5">
+    <w:name w:val="heading 5"/>
+    <w:basedOn w:val="a"/>
+    <w:next w:val="a"/>
+    <w:link w:val="5Char"/>
+    <w:uiPriority w:val="9"/>
+    <w:unhideWhenUsed/>
+    <w:qFormat/>
+    <w:rsid w:val="00AE1F35"/>
+    <w:pPr>
+      <w:keepNext/>
+      <w:keepLines/>
+      <w:spacing w:before="280" w:after="290" w:line="376" w:lineRule="auto"/>
+      <w:outlineLvl w:val="4"/>
+    </w:pPr>
+    <w:rPr>
+      <w:b/>
+      <w:bCs/>
+      <w:sz w:val="28"/>
+      <w:szCs w:val="28"/>
+    </w:rPr>
+  </w:style>
   <w:style w:type="character" w:default="1" w:styleId="a0">
     <w:name w:val="Default Paragraph Font"/>
     <w:uiPriority w:val="1"/>
@@ -6129,6 +7723,30 @@
       <w:bCs/>
       <w:sz w:val="28"/>
       <w:szCs w:val="28"/>
+    </w:rPr>
+  </w:style>
+  <w:style w:type="character" w:customStyle="1" w:styleId="5Char">
+    <w:name w:val="标题 5 Char"/>
+    <w:basedOn w:val="a0"/>
+    <w:link w:val="5"/>
+    <w:uiPriority w:val="9"/>
+    <w:rsid w:val="00AE1F35"/>
+    <w:rPr>
+      <w:b/>
+      <w:bCs/>
+      <w:sz w:val="28"/>
+      <w:szCs w:val="28"/>
+    </w:rPr>
+  </w:style>
+  <w:style w:type="character" w:styleId="aa">
+    <w:name w:val="Hyperlink"/>
+    <w:basedOn w:val="a0"/>
+    <w:uiPriority w:val="99"/>
+    <w:unhideWhenUsed/>
+    <w:rsid w:val="00A702D5"/>
+    <w:rPr>
+      <w:color w:val="0563C1" w:themeColor="hyperlink"/>
+      <w:u w:val="single"/>
     </w:rPr>
   </w:style>
 </w:styles>

</xml_diff>